<commit_message>
CPELEC1 Project - Liwag, Rapio
</commit_message>
<xml_diff>
--- a/CPELEC1- Rapio, Liwag.docx
+++ b/CPELEC1- Rapio, Liwag.docx
@@ -50,11 +50,6 @@
           <w:rFonts w:eastAsia="MS Mincho"/>
         </w:rPr>
         <w:tab/>
-      </w:r>
-      <w:r>
-        <w:rPr>
-          <w:rFonts w:eastAsia="MS Mincho"/>
-        </w:rPr>
         <w:t>Anfernee Rapio</w:t>
       </w:r>
       <w:r>
@@ -841,8 +836,6 @@
         <w:ind w:firstLine="720"/>
         <w:jc w:val="both"/>
       </w:pPr>
-      <w:bookmarkStart w:id="0" w:name="_GoBack"/>
-      <w:bookmarkEnd w:id="0"/>
     </w:p>
     <w:p>
       <w:pPr>
@@ -902,7 +895,7 @@
             </w:p>
             <w:tbl>
               <w:tblPr>
-                <w:tblW w:w="666" w:type="pct"/>
+                <w:tblW w:w="4721" w:type="pct"/>
                 <w:tblCellSpacing w:w="15" w:type="dxa"/>
                 <w:tblCellMar>
                   <w:top w:w="15" w:type="dxa"/>
@@ -922,7 +915,7 @@
                 </w:trPr>
                 <w:tc>
                   <w:tcPr>
-                    <w:tcW w:w="2153" w:type="pct"/>
+                    <w:tcW w:w="287" w:type="pct"/>
                     <w:hideMark/>
                   </w:tcPr>
                   <w:p>
@@ -944,7 +937,7 @@
                 </w:tc>
                 <w:tc>
                   <w:tcPr>
-                    <w:tcW w:w="2153" w:type="pct"/>
+                    <w:tcW w:w="4615" w:type="pct"/>
                   </w:tcPr>
                   <w:p>
                     <w:pPr>
@@ -968,7 +961,7 @@
                 </w:trPr>
                 <w:tc>
                   <w:tcPr>
-                    <w:tcW w:w="2153" w:type="pct"/>
+                    <w:tcW w:w="287" w:type="pct"/>
                     <w:hideMark/>
                   </w:tcPr>
                   <w:p>
@@ -988,7 +981,7 @@
                 </w:tc>
                 <w:tc>
                   <w:tcPr>
-                    <w:tcW w:w="2153" w:type="pct"/>
+                    <w:tcW w:w="4615" w:type="pct"/>
                   </w:tcPr>
                   <w:p>
                     <w:pPr>
@@ -1005,44 +998,8 @@
                     </w:r>
                   </w:p>
                 </w:tc>
-              </w:tr>
-              <w:tr>
-                <w:trPr>
-                  <w:tblCellSpacing w:w="15" w:type="dxa"/>
-                </w:trPr>
-                <w:tc>
-                  <w:tcPr>
-                    <w:tcW w:w="2153" w:type="pct"/>
-                    <w:hideMark/>
-                  </w:tcPr>
-                  <w:p>
-                    <w:pPr>
-                      <w:pStyle w:val="Bibliography"/>
-                      <w:rPr>
-                        <w:noProof/>
-                      </w:rPr>
-                    </w:pPr>
-                    <w:r>
-                      <w:rPr>
-                        <w:noProof/>
-                      </w:rPr>
-                      <w:t xml:space="preserve">[3] </w:t>
-                    </w:r>
-                  </w:p>
-                </w:tc>
-                <w:tc>
-                  <w:tcPr>
-                    <w:tcW w:w="2153" w:type="pct"/>
-                  </w:tcPr>
-                  <w:p>
-                    <w:pPr>
-                      <w:pStyle w:val="Bibliography"/>
-                      <w:rPr>
-                        <w:noProof/>
-                      </w:rPr>
-                    </w:pPr>
-                  </w:p>
-                </w:tc>
+                <w:bookmarkStart w:id="0" w:name="_GoBack"/>
+                <w:bookmarkEnd w:id="0"/>
               </w:tr>
             </w:tbl>
             <w:p>
@@ -3734,19 +3691,7 @@
         <w:rPr>
           <w:b/>
         </w:rPr>
-        <w:t xml:space="preserve">for the </w:t>
-      </w:r>
-      <w:r>
-        <w:rPr>
-          <w:b/>
-        </w:rPr>
-        <w:t>advanced</w:t>
-      </w:r>
-      <w:r>
-        <w:rPr>
-          <w:b/>
-        </w:rPr>
-        <w:t xml:space="preserve"> script generated</w:t>
+        <w:t>for the advanced script generated</w:t>
       </w:r>
     </w:p>
     <w:p>
@@ -9613,7 +9558,7 @@
 </file>
 
 <file path=customXml/itemProps1.xml><?xml version="1.0" encoding="utf-8"?>
-<ds:datastoreItem xmlns:ds="http://schemas.openxmlformats.org/officeDocument/2006/customXml" ds:itemID="{535A51E2-7749-4D75-BAF7-55B51B0C7CC8}">
+<ds:datastoreItem xmlns:ds="http://schemas.openxmlformats.org/officeDocument/2006/customXml" ds:itemID="{870C5642-D56D-4A75-A9BF-74189A83E1CD}">
   <ds:schemaRefs>
     <ds:schemaRef ds:uri="http://schemas.openxmlformats.org/officeDocument/2006/bibliography"/>
   </ds:schemaRefs>

</xml_diff>